<commit_message>
Termino enunciado, falta Strategy de Promociones
</commit_message>
<xml_diff>
--- a/Enunciado.docx
+++ b/Enunciado.docx
@@ -4,25 +4,50 @@
   <w:body>
     <w:p>
       <w:pPr>
-        <w:rPr>
-          <w:lang w:val="es-419"/>
-        </w:rPr>
-      </w:pPr>
-      <w:r>
-        <w:rPr>
-          <w:lang w:val="es-419"/>
-        </w:rPr>
-        <w:t>Clase 3 – Programación Orientada a Objetos</w:t>
-      </w:r>
-    </w:p>
-    <w:p>
-      <w:pPr>
-        <w:rPr>
-          <w:lang w:val="es-419"/>
-        </w:rPr>
-      </w:pPr>
-      <w:r>
-        <w:rPr>
+        <w:pStyle w:val="Heading1"/>
+        <w:rPr>
+          <w:sz w:val="24"/>
+          <w:szCs w:val="24"/>
+        </w:rPr>
+      </w:pPr>
+      <w:r>
+        <w:rPr>
+          <w:sz w:val="24"/>
+          <w:szCs w:val="24"/>
+          <w:lang w:val="es-419"/>
+        </w:rPr>
+        <w:t xml:space="preserve">Día 03 – </w:t>
+      </w:r>
+      <w:r>
+        <w:rPr>
+          <w:sz w:val="24"/>
+          <w:szCs w:val="24"/>
+        </w:rPr>
+        <w:t xml:space="preserve">Introducción a la POO con </w:t>
+      </w:r>
+      <w:proofErr w:type="spellStart"/>
+      <w:r>
+        <w:rPr>
+          <w:sz w:val="24"/>
+          <w:szCs w:val="24"/>
+        </w:rPr>
+        <w:t>TypeScript</w:t>
+      </w:r>
+      <w:proofErr w:type="spellEnd"/>
+    </w:p>
+    <w:p>
+      <w:pPr>
+        <w:pStyle w:val="Subtitle"/>
+        <w:rPr>
+          <w:sz w:val="24"/>
+          <w:szCs w:val="24"/>
+          <w:lang w:val="es-419"/>
+        </w:rPr>
+      </w:pPr>
+      <w:r>
+        <w:rPr>
+          <w:sz w:val="24"/>
+          <w:szCs w:val="24"/>
           <w:lang w:val="es-419"/>
         </w:rPr>
         <w:t xml:space="preserve">Ejercicio </w:t>
@@ -31,80 +56,146 @@
     <w:p>
       <w:pPr>
         <w:rPr>
-          <w:lang w:val="es-419"/>
-        </w:rPr>
-      </w:pPr>
-      <w:r>
-        <w:rPr>
-          <w:lang w:val="es-419"/>
-        </w:rPr>
-        <w:t>El Gerente de Ventas de una reconocida línea de indumentaria deportiva nos solicitó una aplicación para</w:t>
-      </w:r>
-      <w:r>
-        <w:rPr>
-          <w:lang w:val="es-419"/>
-        </w:rPr>
-        <w:t xml:space="preserve"> poder empezar a vender sus productos por internet</w:t>
-      </w:r>
-      <w:r>
-        <w:rPr>
-          <w:lang w:val="es-419"/>
-        </w:rPr>
-        <w:t>. El sistema debe permitir tener registro d</w:t>
-      </w:r>
-      <w:r>
-        <w:rPr>
-          <w:lang w:val="es-419"/>
-        </w:rPr>
-        <w:t>e las compras que se realizaron, sacar el total recaudado y poder aplicar descuentos según distintas promociones del momento.</w:t>
-      </w:r>
-    </w:p>
-    <w:p>
-      <w:pPr>
-        <w:rPr>
-          <w:lang w:val="es-419"/>
-        </w:rPr>
-      </w:pPr>
-    </w:p>
-    <w:p>
-      <w:pPr>
-        <w:rPr>
-          <w:lang w:val="es-419"/>
-        </w:rPr>
-      </w:pPr>
-      <w:r>
-        <w:rPr>
-          <w:lang w:val="es-419"/>
-        </w:rPr>
-        <w:t>Utilizando</w:t>
-      </w:r>
-      <w:r>
-        <w:rPr>
-          <w:lang w:val="es-419"/>
-        </w:rPr>
-        <w:t xml:space="preserve"> correctamente los conceptos</w:t>
-      </w:r>
-      <w:r>
-        <w:rPr>
-          <w:lang w:val="es-419"/>
-        </w:rPr>
-        <w:t xml:space="preserve"> vistos en la clase modele un</w:t>
-      </w:r>
-      <w:r>
-        <w:rPr>
-          <w:lang w:val="es-419"/>
-        </w:rPr>
-        <w:t xml:space="preserve"> p</w:t>
-      </w:r>
-      <w:r>
-        <w:rPr>
-          <w:lang w:val="es-419"/>
-        </w:rPr>
-        <w:t xml:space="preserve">rograma hecho en </w:t>
+          <w:sz w:val="24"/>
+          <w:szCs w:val="24"/>
+          <w:lang w:val="es-419"/>
+        </w:rPr>
+      </w:pPr>
+    </w:p>
+    <w:p>
+      <w:pPr>
+        <w:rPr>
+          <w:sz w:val="24"/>
+          <w:szCs w:val="24"/>
+          <w:lang w:val="es-419"/>
+        </w:rPr>
+      </w:pPr>
+      <w:r>
+        <w:rPr>
+          <w:sz w:val="24"/>
+          <w:szCs w:val="24"/>
+          <w:lang w:val="es-419"/>
+        </w:rPr>
+        <w:t xml:space="preserve">El Gerente de Ventas de una reconocida línea de indumentaria deportiva nos solicitó una aplicación </w:t>
+      </w:r>
+      <w:r>
+        <w:rPr>
+          <w:sz w:val="24"/>
+          <w:szCs w:val="24"/>
+          <w:lang w:val="es-419"/>
+        </w:rPr>
+        <w:t>para poder empezar a vender</w:t>
+      </w:r>
+      <w:r>
+        <w:rPr>
+          <w:sz w:val="24"/>
+          <w:szCs w:val="24"/>
+          <w:lang w:val="es-419"/>
+        </w:rPr>
+        <w:t xml:space="preserve"> productos por internet. El sistema debe permitir tener registro de las</w:t>
+      </w:r>
+      <w:r>
+        <w:rPr>
+          <w:sz w:val="24"/>
+          <w:szCs w:val="24"/>
+          <w:lang w:val="es-419"/>
+        </w:rPr>
+        <w:t xml:space="preserve"> compras que </w:t>
+      </w:r>
+      <w:r>
+        <w:rPr>
+          <w:sz w:val="24"/>
+          <w:szCs w:val="24"/>
+          <w:lang w:val="es-419"/>
+        </w:rPr>
+        <w:t>realizaron</w:t>
+      </w:r>
+      <w:r>
+        <w:rPr>
+          <w:sz w:val="24"/>
+          <w:szCs w:val="24"/>
+          <w:lang w:val="es-419"/>
+        </w:rPr>
+        <w:t xml:space="preserve"> los clientes, sacar </w:t>
+      </w:r>
+      <w:r>
+        <w:rPr>
+          <w:sz w:val="24"/>
+          <w:szCs w:val="24"/>
+          <w:lang w:val="es-419"/>
+        </w:rPr>
+        <w:t>total</w:t>
+      </w:r>
+      <w:r>
+        <w:rPr>
+          <w:sz w:val="24"/>
+          <w:szCs w:val="24"/>
+          <w:lang w:val="es-419"/>
+        </w:rPr>
+        <w:t>es</w:t>
+      </w:r>
+      <w:r>
+        <w:rPr>
+          <w:sz w:val="24"/>
+          <w:szCs w:val="24"/>
+          <w:lang w:val="es-419"/>
+        </w:rPr>
+        <w:t xml:space="preserve"> </w:t>
+      </w:r>
+      <w:r>
+        <w:rPr>
+          <w:sz w:val="24"/>
+          <w:szCs w:val="24"/>
+          <w:lang w:val="es-419"/>
+        </w:rPr>
+        <w:t>de recaudación</w:t>
+      </w:r>
+      <w:r>
+        <w:rPr>
+          <w:sz w:val="24"/>
+          <w:szCs w:val="24"/>
+          <w:lang w:val="es-419"/>
+        </w:rPr>
+        <w:t xml:space="preserve"> y poder aplicar descuentos según distintas promociones del momento.</w:t>
+      </w:r>
+    </w:p>
+    <w:p>
+      <w:pPr>
+        <w:rPr>
+          <w:sz w:val="24"/>
+          <w:szCs w:val="24"/>
+          <w:lang w:val="es-419"/>
+        </w:rPr>
+      </w:pPr>
+      <w:r>
+        <w:rPr>
+          <w:sz w:val="24"/>
+          <w:szCs w:val="24"/>
+          <w:lang w:val="es-419"/>
+        </w:rPr>
+        <w:t>Utilizando correcta</w:t>
+      </w:r>
+      <w:r>
+        <w:rPr>
+          <w:sz w:val="24"/>
+          <w:szCs w:val="24"/>
+          <w:lang w:val="es-419"/>
+        </w:rPr>
+        <w:t>mente los conceptos vistos en</w:t>
+      </w:r>
+      <w:r>
+        <w:rPr>
+          <w:sz w:val="24"/>
+          <w:szCs w:val="24"/>
+          <w:lang w:val="es-419"/>
+        </w:rPr>
+        <w:t xml:space="preserve"> clase modele un programa hecho en </w:t>
       </w:r>
       <w:proofErr w:type="spellStart"/>
       <w:r>
         <w:rPr>
+          <w:sz w:val="24"/>
+          <w:szCs w:val="24"/>
           <w:lang w:val="es-419"/>
         </w:rPr>
         <w:t>Typescript</w:t>
@@ -112,26 +203,18 @@
       <w:proofErr w:type="spellEnd"/>
       <w:r>
         <w:rPr>
-          <w:lang w:val="es-419"/>
-        </w:rPr>
-        <w:t xml:space="preserve"> </w:t>
-      </w:r>
-      <w:r>
-        <w:rPr>
-          <w:lang w:val="es-419"/>
-        </w:rPr>
-        <w:t xml:space="preserve">con </w:t>
-      </w:r>
-      <w:r>
-        <w:rPr>
-          <w:lang w:val="es-419"/>
-        </w:rPr>
-        <w:t>lo necesario para que el sistema pueda realizar las siguientes acciones:</w:t>
-      </w:r>
-    </w:p>
-    <w:p>
-      <w:pPr>
-        <w:rPr>
+          <w:sz w:val="24"/>
+          <w:szCs w:val="24"/>
+          <w:lang w:val="es-419"/>
+        </w:rPr>
+        <w:t xml:space="preserve"> con lo necesario para que el sistema pueda realizar las siguientes acciones:</w:t>
+      </w:r>
+    </w:p>
+    <w:p>
+      <w:pPr>
+        <w:rPr>
+          <w:sz w:val="24"/>
+          <w:szCs w:val="24"/>
           <w:lang w:val="es-419"/>
         </w:rPr>
       </w:pPr>
@@ -144,15 +227,630 @@
           <w:numId w:val="1"/>
         </w:numPr>
         <w:rPr>
-          <w:lang w:val="es-419"/>
-        </w:rPr>
-      </w:pPr>
-      <w:r>
-        <w:rPr>
-          <w:lang w:val="es-419"/>
-        </w:rPr>
-        <w:t>Registrar a Gonzalo como cliente dentro de la plataforma.</w:t>
-      </w:r>
+          <w:sz w:val="24"/>
+          <w:szCs w:val="24"/>
+          <w:lang w:val="es-419"/>
+        </w:rPr>
+      </w:pPr>
+      <w:r>
+        <w:rPr>
+          <w:sz w:val="24"/>
+          <w:szCs w:val="24"/>
+          <w:lang w:val="es-419"/>
+        </w:rPr>
+        <w:t xml:space="preserve">Que los clientes puedan comprar </w:t>
+      </w:r>
+      <w:r>
+        <w:rPr>
+          <w:sz w:val="24"/>
+          <w:szCs w:val="24"/>
+          <w:lang w:val="es-419"/>
+        </w:rPr>
+        <w:t>un producto</w:t>
+      </w:r>
+      <w:r>
+        <w:rPr>
+          <w:sz w:val="24"/>
+          <w:szCs w:val="24"/>
+          <w:lang w:val="es-419"/>
+        </w:rPr>
+        <w:t>:</w:t>
+      </w:r>
+    </w:p>
+    <w:p>
+      <w:pPr>
+        <w:pStyle w:val="ListParagraph"/>
+        <w:numPr>
+          <w:ilvl w:val="1"/>
+          <w:numId w:val="1"/>
+        </w:numPr>
+        <w:ind w:left="643"/>
+        <w:rPr>
+          <w:sz w:val="24"/>
+          <w:szCs w:val="24"/>
+          <w:lang w:val="es-419"/>
+        </w:rPr>
+      </w:pPr>
+      <w:r>
+        <w:rPr>
+          <w:sz w:val="24"/>
+          <w:szCs w:val="24"/>
+          <w:lang w:val="es-419"/>
+        </w:rPr>
+        <w:t>Los clientes deben tener un nombre (</w:t>
+      </w:r>
+      <w:r>
+        <w:rPr>
+          <w:sz w:val="24"/>
+          <w:szCs w:val="24"/>
+          <w:lang w:val="es-419"/>
+        </w:rPr>
+        <w:t xml:space="preserve">solo </w:t>
+      </w:r>
+      <w:r>
+        <w:rPr>
+          <w:sz w:val="24"/>
+          <w:szCs w:val="24"/>
+          <w:lang w:val="es-419"/>
+        </w:rPr>
+        <w:t>letras</w:t>
+      </w:r>
+      <w:r>
+        <w:rPr>
+          <w:sz w:val="24"/>
+          <w:szCs w:val="24"/>
+          <w:lang w:val="es-419"/>
+        </w:rPr>
+        <w:t>)</w:t>
+      </w:r>
+      <w:r>
+        <w:rPr>
+          <w:sz w:val="24"/>
+          <w:szCs w:val="24"/>
+          <w:lang w:val="es-419"/>
+        </w:rPr>
+        <w:t>,</w:t>
+      </w:r>
+      <w:r>
+        <w:rPr>
+          <w:sz w:val="24"/>
+          <w:szCs w:val="24"/>
+          <w:lang w:val="es-419"/>
+        </w:rPr>
+        <w:t xml:space="preserve"> </w:t>
+      </w:r>
+      <w:r>
+        <w:rPr>
+          <w:sz w:val="24"/>
+          <w:szCs w:val="24"/>
+          <w:lang w:val="es-419"/>
+        </w:rPr>
+        <w:t>u</w:t>
+      </w:r>
+      <w:r>
+        <w:rPr>
+          <w:sz w:val="24"/>
+          <w:szCs w:val="24"/>
+          <w:lang w:val="es-419"/>
+        </w:rPr>
+        <w:t>n</w:t>
+      </w:r>
+      <w:r>
+        <w:rPr>
+          <w:sz w:val="24"/>
+          <w:szCs w:val="24"/>
+          <w:lang w:val="es-419"/>
+        </w:rPr>
+        <w:t xml:space="preserve"> domicilio, un mail de contacto (que cumpla con el formato de mail)</w:t>
+      </w:r>
+      <w:r>
+        <w:rPr>
+          <w:sz w:val="24"/>
+          <w:szCs w:val="24"/>
+          <w:lang w:val="es-419"/>
+        </w:rPr>
+        <w:t xml:space="preserve"> y el dinero que poseen</w:t>
+      </w:r>
+      <w:r>
+        <w:rPr>
+          <w:sz w:val="24"/>
+          <w:szCs w:val="24"/>
+          <w:lang w:val="es-419"/>
+        </w:rPr>
+        <w:t>.</w:t>
+      </w:r>
+      <w:r>
+        <w:rPr>
+          <w:sz w:val="24"/>
+          <w:szCs w:val="24"/>
+          <w:lang w:val="es-419"/>
+        </w:rPr>
+        <w:t xml:space="preserve"> También tienen el producto que compraron. El cliente puede comprar un producto si le alcanza la plata para pagarlo</w:t>
+      </w:r>
+      <w:r>
+        <w:rPr>
+          <w:sz w:val="24"/>
+          <w:szCs w:val="24"/>
+          <w:lang w:val="es-419"/>
+        </w:rPr>
+        <w:t xml:space="preserve"> sino informar que no le alcanza la plata</w:t>
+      </w:r>
+      <w:r>
+        <w:rPr>
+          <w:sz w:val="24"/>
+          <w:szCs w:val="24"/>
+          <w:lang w:val="es-419"/>
+        </w:rPr>
+        <w:t xml:space="preserve">. </w:t>
+      </w:r>
+    </w:p>
+    <w:p>
+      <w:pPr>
+        <w:pStyle w:val="ListParagraph"/>
+        <w:ind w:left="643"/>
+        <w:rPr>
+          <w:sz w:val="24"/>
+          <w:szCs w:val="24"/>
+          <w:lang w:val="es-419"/>
+        </w:rPr>
+      </w:pPr>
+    </w:p>
+    <w:p>
+      <w:pPr>
+        <w:pStyle w:val="ListParagraph"/>
+        <w:numPr>
+          <w:ilvl w:val="1"/>
+          <w:numId w:val="1"/>
+        </w:numPr>
+        <w:ind w:left="643"/>
+        <w:rPr>
+          <w:sz w:val="24"/>
+          <w:szCs w:val="24"/>
+          <w:lang w:val="es-419"/>
+        </w:rPr>
+      </w:pPr>
+      <w:r>
+        <w:rPr>
+          <w:sz w:val="24"/>
+          <w:szCs w:val="24"/>
+          <w:lang w:val="es-419"/>
+        </w:rPr>
+        <w:t xml:space="preserve">Los clientes Mayoristas por lo general son </w:t>
+      </w:r>
+      <w:r>
+        <w:rPr>
+          <w:sz w:val="24"/>
+          <w:szCs w:val="24"/>
+          <w:lang w:val="es-419"/>
+        </w:rPr>
+        <w:t>clubes</w:t>
+      </w:r>
+      <w:r>
+        <w:rPr>
+          <w:sz w:val="24"/>
+          <w:szCs w:val="24"/>
+          <w:lang w:val="es-419"/>
+        </w:rPr>
+        <w:t xml:space="preserve"> importantes así que sus nombres siempre están en mayúsculas</w:t>
+      </w:r>
+      <w:r>
+        <w:rPr>
+          <w:sz w:val="24"/>
+          <w:szCs w:val="24"/>
+          <w:lang w:val="es-419"/>
+        </w:rPr>
+        <w:t xml:space="preserve"> y terminan en FC</w:t>
+      </w:r>
+      <w:r>
+        <w:rPr>
+          <w:sz w:val="24"/>
+          <w:szCs w:val="24"/>
+          <w:lang w:val="es-419"/>
+        </w:rPr>
+        <w:t xml:space="preserve">. Además, se sabe la cantidad de productos de </w:t>
+      </w:r>
+      <w:r>
+        <w:rPr>
+          <w:sz w:val="24"/>
+          <w:szCs w:val="24"/>
+          <w:lang w:val="es-419"/>
+        </w:rPr>
+        <w:t>un mismo tipo que van a comprar y siempre pueden comprar.</w:t>
+      </w:r>
+      <w:r>
+        <w:rPr>
+          <w:sz w:val="24"/>
+          <w:szCs w:val="24"/>
+          <w:lang w:val="es-419"/>
+        </w:rPr>
+        <w:t xml:space="preserve"> </w:t>
+      </w:r>
+      <w:r>
+        <w:rPr>
+          <w:sz w:val="24"/>
+          <w:szCs w:val="24"/>
+          <w:lang w:val="es-419"/>
+        </w:rPr>
+        <w:br/>
+      </w:r>
+      <w:r>
+        <w:rPr>
+          <w:sz w:val="24"/>
+          <w:szCs w:val="24"/>
+          <w:lang w:val="es-419"/>
+        </w:rPr>
+        <w:t xml:space="preserve">Los </w:t>
+      </w:r>
+      <w:r>
+        <w:rPr>
+          <w:sz w:val="24"/>
+          <w:szCs w:val="24"/>
+          <w:lang w:val="es-419"/>
+        </w:rPr>
+        <w:t>clientes M</w:t>
+      </w:r>
+      <w:r>
+        <w:rPr>
+          <w:sz w:val="24"/>
+          <w:szCs w:val="24"/>
+          <w:lang w:val="es-419"/>
+        </w:rPr>
+        <w:t>inoristas son personas comunes</w:t>
+      </w:r>
+      <w:r>
+        <w:rPr>
+          <w:sz w:val="24"/>
+          <w:szCs w:val="24"/>
+          <w:lang w:val="es-419"/>
+        </w:rPr>
+        <w:t xml:space="preserve"> y no tienen nada en </w:t>
+      </w:r>
+      <w:r>
+        <w:rPr>
+          <w:sz w:val="24"/>
+          <w:szCs w:val="24"/>
+          <w:lang w:val="es-419"/>
+        </w:rPr>
+        <w:t>particular, pero podrían llegar a tenerlo</w:t>
+      </w:r>
+      <w:r>
+        <w:rPr>
+          <w:sz w:val="24"/>
+          <w:szCs w:val="24"/>
+          <w:lang w:val="es-419"/>
+        </w:rPr>
+        <w:t>.</w:t>
+      </w:r>
+    </w:p>
+    <w:p>
+      <w:pPr>
+        <w:rPr>
+          <w:sz w:val="24"/>
+          <w:szCs w:val="24"/>
+          <w:lang w:val="es-419"/>
+        </w:rPr>
+      </w:pPr>
+    </w:p>
+    <w:p>
+      <w:pPr>
+        <w:pStyle w:val="ListParagraph"/>
+        <w:numPr>
+          <w:ilvl w:val="1"/>
+          <w:numId w:val="1"/>
+        </w:numPr>
+        <w:ind w:left="643"/>
+        <w:rPr>
+          <w:sz w:val="24"/>
+          <w:szCs w:val="24"/>
+          <w:lang w:val="es-419"/>
+        </w:rPr>
+      </w:pPr>
+      <w:r>
+        <w:rPr>
+          <w:sz w:val="24"/>
+          <w:szCs w:val="24"/>
+          <w:lang w:val="es-419"/>
+        </w:rPr>
+        <w:t>Los productos siempre tienen una descripción y un precio</w:t>
+      </w:r>
+      <w:r>
+        <w:rPr>
+          <w:sz w:val="24"/>
+          <w:szCs w:val="24"/>
+          <w:lang w:val="es-419"/>
+        </w:rPr>
+        <w:t xml:space="preserve"> unitario</w:t>
+      </w:r>
+      <w:r>
+        <w:rPr>
+          <w:sz w:val="24"/>
+          <w:szCs w:val="24"/>
+          <w:lang w:val="es-419"/>
+        </w:rPr>
+        <w:t>. También se conoce la cantidad que un cliente va a llevar y por defecto es 1.</w:t>
+      </w:r>
+      <w:r>
+        <w:rPr>
+          <w:sz w:val="24"/>
+          <w:szCs w:val="24"/>
+          <w:lang w:val="es-419"/>
+        </w:rPr>
+        <w:t xml:space="preserve"> El precio total del producto se calcula como la cantidad por el precio unitario.</w:t>
+      </w:r>
+    </w:p>
+    <w:p>
+      <w:pPr>
+        <w:pStyle w:val="ListParagraph"/>
+        <w:ind w:left="643"/>
+        <w:rPr>
+          <w:sz w:val="24"/>
+          <w:szCs w:val="24"/>
+          <w:lang w:val="es-419"/>
+        </w:rPr>
+      </w:pPr>
+    </w:p>
+    <w:p>
+      <w:pPr>
+        <w:pStyle w:val="ListParagraph"/>
+        <w:numPr>
+          <w:ilvl w:val="1"/>
+          <w:numId w:val="1"/>
+        </w:numPr>
+        <w:ind w:left="643"/>
+        <w:rPr>
+          <w:sz w:val="24"/>
+          <w:szCs w:val="24"/>
+          <w:lang w:val="es-419"/>
+        </w:rPr>
+      </w:pPr>
+      <w:r>
+        <w:rPr>
+          <w:sz w:val="24"/>
+          <w:szCs w:val="24"/>
+          <w:lang w:val="es-419"/>
+        </w:rPr>
+        <w:t xml:space="preserve">Realizar las siguientes </w:t>
+      </w:r>
+      <w:r>
+        <w:rPr>
+          <w:sz w:val="24"/>
+          <w:szCs w:val="24"/>
+          <w:lang w:val="es-419"/>
+        </w:rPr>
+        <w:t>acciones</w:t>
+      </w:r>
+      <w:r>
+        <w:rPr>
+          <w:sz w:val="24"/>
+          <w:szCs w:val="24"/>
+          <w:lang w:val="es-419"/>
+        </w:rPr>
+        <w:t>:</w:t>
+      </w:r>
+    </w:p>
+    <w:p>
+      <w:pPr>
+        <w:pStyle w:val="ListParagraph"/>
+        <w:numPr>
+          <w:ilvl w:val="2"/>
+          <w:numId w:val="1"/>
+        </w:numPr>
+        <w:ind w:left="747"/>
+        <w:rPr>
+          <w:sz w:val="24"/>
+          <w:szCs w:val="24"/>
+          <w:lang w:val="es-419"/>
+        </w:rPr>
+      </w:pPr>
+      <w:r>
+        <w:rPr>
+          <w:sz w:val="24"/>
+          <w:szCs w:val="24"/>
+          <w:lang w:val="es-419"/>
+        </w:rPr>
+        <w:t>Gonzalo</w:t>
+      </w:r>
+      <w:r>
+        <w:rPr>
+          <w:i/>
+          <w:sz w:val="24"/>
+          <w:szCs w:val="24"/>
+          <w:lang w:val="es-419"/>
+        </w:rPr>
+        <w:t xml:space="preserve"> </w:t>
+      </w:r>
+      <w:r>
+        <w:rPr>
+          <w:sz w:val="24"/>
+          <w:szCs w:val="24"/>
+          <w:lang w:val="es-419"/>
+        </w:rPr>
+        <w:t xml:space="preserve">es un cliente </w:t>
+      </w:r>
+      <w:r>
+        <w:rPr>
+          <w:sz w:val="24"/>
+          <w:szCs w:val="24"/>
+          <w:lang w:val="es-419"/>
+        </w:rPr>
+        <w:t>fanático del rojo</w:t>
+      </w:r>
+      <w:r>
+        <w:rPr>
+          <w:sz w:val="24"/>
+          <w:szCs w:val="24"/>
+          <w:lang w:val="es-419"/>
+        </w:rPr>
+        <w:t xml:space="preserve">, vive en </w:t>
+      </w:r>
+      <w:proofErr w:type="spellStart"/>
+      <w:r>
+        <w:rPr>
+          <w:sz w:val="24"/>
+          <w:szCs w:val="24"/>
+          <w:lang w:val="es-419"/>
+        </w:rPr>
+        <w:t>Roosvelt</w:t>
+      </w:r>
+      <w:proofErr w:type="spellEnd"/>
+      <w:r>
+        <w:rPr>
+          <w:sz w:val="24"/>
+          <w:szCs w:val="24"/>
+          <w:lang w:val="es-419"/>
+        </w:rPr>
+        <w:t xml:space="preserve"> 1655, su mail es </w:t>
+      </w:r>
+      <w:r>
+        <w:rPr>
+          <w:sz w:val="24"/>
+          <w:szCs w:val="24"/>
+          <w:lang w:val="es-419"/>
+        </w:rPr>
+        <w:t>gonza_diablito86@independiente.com</w:t>
+      </w:r>
+      <w:r>
+        <w:rPr>
+          <w:sz w:val="24"/>
+          <w:szCs w:val="24"/>
+          <w:lang w:val="es-419"/>
+        </w:rPr>
+        <w:t xml:space="preserve"> y tiene </w:t>
+      </w:r>
+      <w:r>
+        <w:rPr>
+          <w:sz w:val="24"/>
+          <w:szCs w:val="24"/>
+          <w:lang w:val="es-419"/>
+        </w:rPr>
+        <w:t>1</w:t>
+      </w:r>
+      <w:r>
+        <w:rPr>
+          <w:sz w:val="24"/>
+          <w:szCs w:val="24"/>
+          <w:lang w:val="es-419"/>
+        </w:rPr>
+        <w:t>000 pesos en su cuenta.</w:t>
+      </w:r>
+      <w:r>
+        <w:rPr>
+          <w:sz w:val="24"/>
+          <w:szCs w:val="24"/>
+          <w:lang w:val="es-419"/>
+        </w:rPr>
+        <w:t xml:space="preserve"> Quiere comprar una remera de independiente que vale</w:t>
+      </w:r>
+      <w:r>
+        <w:rPr>
+          <w:sz w:val="24"/>
+          <w:szCs w:val="24"/>
+          <w:lang w:val="es-419"/>
+        </w:rPr>
+        <w:t xml:space="preserve"> 1500 peso</w:t>
+      </w:r>
+      <w:r>
+        <w:rPr>
+          <w:sz w:val="24"/>
+          <w:szCs w:val="24"/>
+          <w:lang w:val="es-419"/>
+        </w:rPr>
+        <w:t xml:space="preserve">s. </w:t>
+      </w:r>
+    </w:p>
+    <w:p>
+      <w:pPr>
+        <w:pStyle w:val="ListParagraph"/>
+        <w:numPr>
+          <w:ilvl w:val="2"/>
+          <w:numId w:val="1"/>
+        </w:numPr>
+        <w:ind w:left="747"/>
+        <w:rPr>
+          <w:sz w:val="24"/>
+          <w:szCs w:val="24"/>
+          <w:lang w:val="es-419"/>
+        </w:rPr>
+      </w:pPr>
+      <w:r>
+        <w:rPr>
+          <w:sz w:val="24"/>
+          <w:szCs w:val="24"/>
+          <w:lang w:val="es-419"/>
+        </w:rPr>
+        <w:t>Tomas es un Manager de un equipo de futbol llamado Boro FC y por lo tanto cuando compra, compra en grande</w:t>
+      </w:r>
+      <w:r>
+        <w:rPr>
+          <w:sz w:val="24"/>
+          <w:szCs w:val="24"/>
+          <w:lang w:val="es-419"/>
+        </w:rPr>
+        <w:t>. Se lleva de a 10 unidades del producto seleccionado</w:t>
+      </w:r>
+      <w:r>
+        <w:rPr>
+          <w:sz w:val="24"/>
+          <w:szCs w:val="24"/>
+          <w:lang w:val="es-419"/>
+        </w:rPr>
+        <w:t xml:space="preserve">. Vive en 1 Broadway, 14th </w:t>
+      </w:r>
+      <w:proofErr w:type="spellStart"/>
+      <w:r>
+        <w:rPr>
+          <w:sz w:val="24"/>
+          <w:szCs w:val="24"/>
+          <w:lang w:val="es-419"/>
+        </w:rPr>
+        <w:t>Floor</w:t>
+      </w:r>
+      <w:proofErr w:type="spellEnd"/>
+      <w:r>
+        <w:rPr>
+          <w:sz w:val="24"/>
+          <w:szCs w:val="24"/>
+          <w:lang w:val="es-419"/>
+        </w:rPr>
+        <w:t>, Cambridge, Boston. Su mail es tomas@boro.com y como tiene mucha plata no nos interesa registrarlo.</w:t>
+      </w:r>
+      <w:r>
+        <w:rPr>
+          <w:sz w:val="24"/>
+          <w:szCs w:val="24"/>
+          <w:lang w:val="es-419"/>
+        </w:rPr>
+        <w:t xml:space="preserve"> Se compró 10 botines Nike de 2000 pesos cada uno.</w:t>
+      </w:r>
+    </w:p>
+    <w:p>
+      <w:pPr>
+        <w:rPr>
+          <w:sz w:val="24"/>
+          <w:szCs w:val="24"/>
+          <w:lang w:val="es-419"/>
+        </w:rPr>
+      </w:pPr>
+    </w:p>
+    <w:p>
+      <w:pPr>
+        <w:pStyle w:val="ListParagraph"/>
+        <w:ind w:left="747"/>
+        <w:rPr>
+          <w:sz w:val="24"/>
+          <w:szCs w:val="24"/>
+          <w:lang w:val="es-419"/>
+        </w:rPr>
+      </w:pPr>
+    </w:p>
+    <w:p>
+      <w:pPr>
+        <w:rPr>
+          <w:sz w:val="24"/>
+          <w:szCs w:val="24"/>
+          <w:lang w:val="es-419"/>
+        </w:rPr>
+      </w:pPr>
     </w:p>
     <w:p>
       <w:pPr>
@@ -162,14 +860,354 @@
           <w:numId w:val="1"/>
         </w:numPr>
         <w:rPr>
-          <w:lang w:val="es-419"/>
-        </w:rPr>
-      </w:pPr>
-      <w:r>
-        <w:rPr>
-          <w:lang w:val="es-419"/>
-        </w:rPr>
-        <w:t>Agregar al carrito de compras de Gonzalo un par de botines, un corto y una remera de Independiente.</w:t>
+          <w:sz w:val="24"/>
+          <w:szCs w:val="24"/>
+          <w:lang w:val="es-419"/>
+        </w:rPr>
+      </w:pPr>
+      <w:r>
+        <w:rPr>
+          <w:sz w:val="24"/>
+          <w:szCs w:val="24"/>
+          <w:lang w:val="es-419"/>
+        </w:rPr>
+        <w:t>Los clientes están muy exigentes y ahora quieren comprar más de un producto a la vez. Como al negocio le está yendo bien nos pidió</w:t>
+      </w:r>
+      <w:r>
+        <w:rPr>
+          <w:sz w:val="24"/>
+          <w:szCs w:val="24"/>
+          <w:lang w:val="es-419"/>
+        </w:rPr>
+        <w:t xml:space="preserve"> realizar algunos cambios en el sistema</w:t>
+      </w:r>
+      <w:r>
+        <w:rPr>
+          <w:sz w:val="24"/>
+          <w:szCs w:val="24"/>
+          <w:lang w:val="es-419"/>
+        </w:rPr>
+        <w:t>.</w:t>
+      </w:r>
+    </w:p>
+    <w:p>
+      <w:pPr>
+        <w:pStyle w:val="ListParagraph"/>
+        <w:numPr>
+          <w:ilvl w:val="1"/>
+          <w:numId w:val="1"/>
+        </w:numPr>
+        <w:rPr>
+          <w:sz w:val="24"/>
+          <w:szCs w:val="24"/>
+          <w:lang w:val="es-419"/>
+        </w:rPr>
+      </w:pPr>
+      <w:r>
+        <w:rPr>
+          <w:sz w:val="24"/>
+          <w:szCs w:val="24"/>
+          <w:lang w:val="es-419"/>
+        </w:rPr>
+        <w:t>Los clientes ahora van a tener un carrito de productos al cual van a poder ir agregando los productos para luego comprar todo junto.</w:t>
+      </w:r>
+    </w:p>
+    <w:p>
+      <w:pPr>
+        <w:pStyle w:val="ListParagraph"/>
+        <w:ind w:left="1080"/>
+        <w:rPr>
+          <w:sz w:val="24"/>
+          <w:szCs w:val="24"/>
+          <w:lang w:val="es-419"/>
+        </w:rPr>
+      </w:pPr>
+    </w:p>
+    <w:p>
+      <w:pPr>
+        <w:pStyle w:val="ListParagraph"/>
+        <w:numPr>
+          <w:ilvl w:val="1"/>
+          <w:numId w:val="1"/>
+        </w:numPr>
+        <w:rPr>
+          <w:sz w:val="24"/>
+          <w:szCs w:val="24"/>
+          <w:lang w:val="es-419"/>
+        </w:rPr>
+      </w:pPr>
+      <w:r>
+        <w:rPr>
+          <w:sz w:val="24"/>
+          <w:szCs w:val="24"/>
+          <w:lang w:val="es-419"/>
+        </w:rPr>
+        <w:t>Al momento de comprar se debe sacar el precio total de la compra, y validar que el cliente pueda concretar la operación. También nos interesa guardar un historial de compras en el cliente, con los productos comprados, el total de la compra y la fecha. Una vez finalizada la compra el carrito debe quedar vacío para realizar futuras compras.</w:t>
+      </w:r>
+    </w:p>
+    <w:p>
+      <w:pPr>
+        <w:pStyle w:val="ListParagraph"/>
+        <w:rPr>
+          <w:sz w:val="24"/>
+          <w:szCs w:val="24"/>
+          <w:lang w:val="es-419"/>
+        </w:rPr>
+      </w:pPr>
+    </w:p>
+    <w:p>
+      <w:pPr>
+        <w:pStyle w:val="ListParagraph"/>
+        <w:numPr>
+          <w:ilvl w:val="1"/>
+          <w:numId w:val="1"/>
+        </w:numPr>
+        <w:rPr>
+          <w:sz w:val="24"/>
+          <w:szCs w:val="24"/>
+          <w:lang w:val="es-419"/>
+        </w:rPr>
+      </w:pPr>
+      <w:r>
+        <w:rPr>
+          <w:sz w:val="24"/>
+          <w:szCs w:val="24"/>
+          <w:lang w:val="es-419"/>
+        </w:rPr>
+        <w:t>Al negocio le interesa sacar métricas sobre las compras de los clientes. Para eso los clientes van a estar registrados en una única sucursal. Permitir que la sucursal pueda obtener los siguientes datos:</w:t>
+      </w:r>
+    </w:p>
+    <w:p>
+      <w:pPr>
+        <w:pStyle w:val="ListParagraph"/>
+        <w:rPr>
+          <w:sz w:val="24"/>
+          <w:szCs w:val="24"/>
+          <w:lang w:val="es-419"/>
+        </w:rPr>
+      </w:pPr>
+    </w:p>
+    <w:p>
+      <w:pPr>
+        <w:pStyle w:val="ListParagraph"/>
+        <w:numPr>
+          <w:ilvl w:val="2"/>
+          <w:numId w:val="1"/>
+        </w:numPr>
+        <w:rPr>
+          <w:sz w:val="24"/>
+          <w:szCs w:val="24"/>
+          <w:lang w:val="es-419"/>
+        </w:rPr>
+      </w:pPr>
+      <w:r>
+        <w:rPr>
+          <w:sz w:val="24"/>
+          <w:szCs w:val="24"/>
+          <w:lang w:val="es-419"/>
+        </w:rPr>
+        <w:t>El cliente que más compro</w:t>
+      </w:r>
+      <w:r>
+        <w:rPr>
+          <w:sz w:val="24"/>
+          <w:szCs w:val="24"/>
+          <w:lang w:val="es-419"/>
+        </w:rPr>
+        <w:t xml:space="preserve"> </w:t>
+      </w:r>
+    </w:p>
+    <w:p>
+      <w:pPr>
+        <w:pStyle w:val="ListParagraph"/>
+        <w:numPr>
+          <w:ilvl w:val="2"/>
+          <w:numId w:val="1"/>
+        </w:numPr>
+        <w:rPr>
+          <w:sz w:val="24"/>
+          <w:szCs w:val="24"/>
+          <w:lang w:val="es-419"/>
+        </w:rPr>
+      </w:pPr>
+      <w:r>
+        <w:rPr>
+          <w:sz w:val="24"/>
+          <w:szCs w:val="24"/>
+          <w:lang w:val="es-419"/>
+        </w:rPr>
+        <w:t>La</w:t>
+      </w:r>
+      <w:r>
+        <w:rPr>
+          <w:sz w:val="24"/>
+          <w:szCs w:val="24"/>
+          <w:lang w:val="es-419"/>
+        </w:rPr>
+        <w:t>s</w:t>
+      </w:r>
+      <w:r>
+        <w:rPr>
+          <w:sz w:val="24"/>
+          <w:szCs w:val="24"/>
+          <w:lang w:val="es-419"/>
+        </w:rPr>
+        <w:t xml:space="preserve"> compra</w:t>
+      </w:r>
+      <w:r>
+        <w:rPr>
+          <w:sz w:val="24"/>
+          <w:szCs w:val="24"/>
+          <w:lang w:val="es-419"/>
+        </w:rPr>
+        <w:t>s</w:t>
+      </w:r>
+      <w:r>
+        <w:rPr>
+          <w:sz w:val="24"/>
+          <w:szCs w:val="24"/>
+          <w:lang w:val="es-419"/>
+        </w:rPr>
+        <w:t xml:space="preserve"> más</w:t>
+      </w:r>
+      <w:r>
+        <w:rPr>
+          <w:sz w:val="24"/>
+          <w:szCs w:val="24"/>
+          <w:lang w:val="es-419"/>
+        </w:rPr>
+        <w:t xml:space="preserve"> caras</w:t>
+      </w:r>
+      <w:r>
+        <w:rPr>
+          <w:sz w:val="24"/>
+          <w:szCs w:val="24"/>
+          <w:lang w:val="es-419"/>
+        </w:rPr>
+        <w:t xml:space="preserve"> </w:t>
+      </w:r>
+      <w:r>
+        <w:rPr>
+          <w:sz w:val="24"/>
+          <w:szCs w:val="24"/>
+          <w:lang w:val="es-419"/>
+        </w:rPr>
+        <w:t>(Aquellas que superan un monto dado)</w:t>
+      </w:r>
+    </w:p>
+    <w:p>
+      <w:pPr>
+        <w:pStyle w:val="ListParagraph"/>
+        <w:numPr>
+          <w:ilvl w:val="2"/>
+          <w:numId w:val="1"/>
+        </w:numPr>
+        <w:rPr>
+          <w:sz w:val="24"/>
+          <w:szCs w:val="24"/>
+          <w:lang w:val="es-419"/>
+        </w:rPr>
+      </w:pPr>
+      <w:r>
+        <w:rPr>
+          <w:sz w:val="24"/>
+          <w:szCs w:val="24"/>
+          <w:lang w:val="es-419"/>
+        </w:rPr>
+        <w:t>Si todos los clientes realizaron compras</w:t>
+      </w:r>
+    </w:p>
+    <w:p>
+      <w:pPr>
+        <w:pStyle w:val="ListParagraph"/>
+        <w:numPr>
+          <w:ilvl w:val="2"/>
+          <w:numId w:val="1"/>
+        </w:numPr>
+        <w:rPr>
+          <w:sz w:val="24"/>
+          <w:szCs w:val="24"/>
+          <w:lang w:val="es-419"/>
+        </w:rPr>
+      </w:pPr>
+      <w:r>
+        <w:rPr>
+          <w:sz w:val="24"/>
+          <w:szCs w:val="24"/>
+          <w:lang w:val="es-419"/>
+        </w:rPr>
+        <w:t xml:space="preserve">Si alguno no </w:t>
+      </w:r>
+      <w:r>
+        <w:rPr>
+          <w:sz w:val="24"/>
+          <w:szCs w:val="24"/>
+          <w:lang w:val="es-419"/>
+        </w:rPr>
+        <w:t>compro más de una vez</w:t>
+      </w:r>
+      <w:bookmarkStart w:id="0" w:name="_GoBack"/>
+      <w:bookmarkEnd w:id="0"/>
+    </w:p>
+    <w:p>
+      <w:pPr>
+        <w:pStyle w:val="ListParagraph"/>
+        <w:numPr>
+          <w:ilvl w:val="2"/>
+          <w:numId w:val="1"/>
+        </w:numPr>
+        <w:rPr>
+          <w:sz w:val="24"/>
+          <w:szCs w:val="24"/>
+          <w:lang w:val="es-419"/>
+        </w:rPr>
+      </w:pPr>
+      <w:r>
+        <w:rPr>
+          <w:sz w:val="24"/>
+          <w:szCs w:val="24"/>
+          <w:lang w:val="es-419"/>
+        </w:rPr>
+        <w:t>El total ganado hasta el momento</w:t>
+      </w:r>
+    </w:p>
+    <w:p>
+      <w:pPr>
+        <w:pStyle w:val="ListParagraph"/>
+        <w:numPr>
+          <w:ilvl w:val="2"/>
+          <w:numId w:val="1"/>
+        </w:numPr>
+        <w:rPr>
+          <w:sz w:val="24"/>
+          <w:szCs w:val="24"/>
+          <w:lang w:val="es-419"/>
+        </w:rPr>
+      </w:pPr>
+      <w:r>
+        <w:rPr>
+          <w:sz w:val="24"/>
+          <w:szCs w:val="24"/>
+          <w:lang w:val="es-419"/>
+        </w:rPr>
+        <w:t>El listado de clientes ordenados por el que más compro</w:t>
+      </w:r>
+    </w:p>
+    <w:p>
+      <w:pPr>
+        <w:rPr>
+          <w:sz w:val="24"/>
+          <w:szCs w:val="24"/>
+          <w:lang w:val="es-419"/>
+        </w:rPr>
+      </w:pPr>
+      <w:r>
+        <w:rPr>
+          <w:sz w:val="24"/>
+          <w:szCs w:val="24"/>
+          <w:lang w:val="es-419"/>
+        </w:rPr>
+        <w:t xml:space="preserve"> </w:t>
       </w:r>
     </w:p>
     <w:p>
@@ -180,86 +1218,121 @@
           <w:numId w:val="1"/>
         </w:numPr>
         <w:rPr>
-          <w:lang w:val="es-419"/>
-        </w:rPr>
-      </w:pPr>
-      <w:r>
-        <w:rPr>
-          <w:lang w:val="es-419"/>
-        </w:rPr>
-        <w:t>Gonzalo quiere comprar lo que tiene en su carrito para poder ir a jugar al futbol. Para hacerlo tiene que tener dinero suficiente, en caso contrario se debe mostrar un men</w:t>
-      </w:r>
-      <w:r>
-        <w:rPr>
-          <w:lang w:val="es-419"/>
-        </w:rPr>
-        <w:t>saje indicándole que es pobre. Se debe actualizar su historial de compras y su carrito debe quedar vacío.</w:t>
+          <w:sz w:val="24"/>
+          <w:szCs w:val="24"/>
+          <w:lang w:val="es-419"/>
+        </w:rPr>
+      </w:pPr>
+      <w:r>
+        <w:rPr>
+          <w:sz w:val="24"/>
+          <w:szCs w:val="24"/>
+          <w:lang w:val="es-419"/>
+        </w:rPr>
+        <w:t>Las métricas están de lujo y el negocio viene muy bien. El equipo de ventas ha decido impulsar una estrategia de promociones en productos seleccionados para seguir fomentado el consumo.</w:t>
       </w:r>
     </w:p>
     <w:p>
       <w:pPr>
         <w:pStyle w:val="ListParagraph"/>
         <w:numPr>
-          <w:ilvl w:val="0"/>
+          <w:ilvl w:val="1"/>
           <w:numId w:val="1"/>
         </w:numPr>
         <w:rPr>
-          <w:lang w:val="es-419"/>
-        </w:rPr>
-      </w:pPr>
-      <w:r>
-        <w:rPr>
-          <w:lang w:val="es-419"/>
-        </w:rPr>
-        <w:t xml:space="preserve">Registrar a Tomas como cliente. Tomas es un Manager de un equipo de futbol en España y por lo tanto cuando compra, compra en grande. Cada vez que Tomas agrega un producto a su carrito lo hace x10. Pero este número puede cambiar según como le vaya al equipo. </w:t>
+          <w:sz w:val="24"/>
+          <w:szCs w:val="24"/>
+          <w:lang w:val="es-419"/>
+        </w:rPr>
+      </w:pPr>
+      <w:r>
+        <w:rPr>
+          <w:sz w:val="24"/>
+          <w:szCs w:val="24"/>
+          <w:lang w:val="es-419"/>
+        </w:rPr>
+        <w:t>Los productos ahora pueden tener distintas promociones, y pueden ir variando según la necesidad:</w:t>
       </w:r>
     </w:p>
     <w:p>
       <w:pPr>
         <w:pStyle w:val="ListParagraph"/>
         <w:numPr>
-          <w:ilvl w:val="0"/>
+          <w:ilvl w:val="2"/>
           <w:numId w:val="1"/>
         </w:numPr>
         <w:rPr>
-          <w:lang w:val="es-419"/>
-        </w:rPr>
-      </w:pPr>
-      <w:r>
-        <w:rPr>
-          <w:lang w:val="es-419"/>
-        </w:rPr>
-        <w:t>Cuando Tomas quiere comprar todo lo que tiene en su carrito, no importa el dinero en su cuenta</w:t>
-      </w:r>
-      <w:r>
-        <w:rPr>
-          <w:lang w:val="es-419"/>
-        </w:rPr>
-        <w:t xml:space="preserve">. </w:t>
-      </w:r>
-      <w:bookmarkStart w:id="0" w:name="_GoBack"/>
-      <w:bookmarkEnd w:id="0"/>
-      <w:r>
-        <w:rPr>
-          <w:lang w:val="es-419"/>
-        </w:rPr>
-        <w:t>Además,</w:t>
-      </w:r>
-      <w:r>
-        <w:rPr>
-          <w:lang w:val="es-419"/>
-        </w:rPr>
-        <w:t xml:space="preserve"> se le hace un descuento del 15% en el total de la compra.</w:t>
+          <w:sz w:val="24"/>
+          <w:szCs w:val="24"/>
+          <w:lang w:val="es-419"/>
+        </w:rPr>
+      </w:pPr>
+      <w:r>
+        <w:rPr>
+          <w:sz w:val="24"/>
+          <w:szCs w:val="24"/>
+          <w:lang w:val="es-419"/>
+        </w:rPr>
+        <w:t>Promoción-sin-Promoción: Esta promoción no aplica ningún cambio en precio final del producto.</w:t>
       </w:r>
     </w:p>
     <w:p>
       <w:pPr>
         <w:pStyle w:val="ListParagraph"/>
         <w:numPr>
-          <w:ilvl w:val="0"/>
+          <w:ilvl w:val="2"/>
           <w:numId w:val="1"/>
         </w:numPr>
         <w:rPr>
+          <w:sz w:val="24"/>
+          <w:szCs w:val="24"/>
+          <w:lang w:val="es-419"/>
+        </w:rPr>
+      </w:pPr>
+      <w:r>
+        <w:rPr>
+          <w:sz w:val="24"/>
+          <w:szCs w:val="24"/>
+          <w:lang w:val="es-419"/>
+        </w:rPr>
+        <w:t xml:space="preserve">Promoción-por-Cantidad: Esta promoción aplica según la cantidad de unidades que compra de ese producto. Si compra más de </w:t>
+      </w:r>
+      <w:r>
+        <w:rPr>
+          <w:sz w:val="24"/>
+          <w:szCs w:val="24"/>
+          <w:lang w:val="es-419"/>
+        </w:rPr>
+        <w:t>10 unidades se aplica un 10% sino solo un 5%. Se debe poder tener promociones con distintas cantidades.</w:t>
+      </w:r>
+    </w:p>
+    <w:p>
+      <w:pPr>
+        <w:pStyle w:val="ListParagraph"/>
+        <w:numPr>
+          <w:ilvl w:val="2"/>
+          <w:numId w:val="1"/>
+        </w:numPr>
+        <w:rPr>
+          <w:sz w:val="24"/>
+          <w:szCs w:val="24"/>
+          <w:lang w:val="es-419"/>
+        </w:rPr>
+      </w:pPr>
+      <w:r>
+        <w:rPr>
+          <w:sz w:val="24"/>
+          <w:szCs w:val="24"/>
+          <w:lang w:val="es-419"/>
+        </w:rPr>
+        <w:t>Promoción-por-Cliente: Esta promoción aplica según el cliente. Si es un cliente Mayorista se aplica un 15% si es Minorista un 10%.</w:t>
+      </w:r>
+    </w:p>
+    <w:p>
+      <w:pPr>
+        <w:rPr>
+          <w:sz w:val="24"/>
+          <w:szCs w:val="24"/>
           <w:lang w:val="es-419"/>
         </w:rPr>
       </w:pPr>
@@ -279,35 +1352,35 @@
   <w:abstractNum w:abstractNumId="0" w15:restartNumberingAfterBreak="0">
     <w:nsid w:val="1D877E2D"/>
     <w:multiLevelType w:val="hybridMultilevel"/>
-    <w:tmpl w:val="A23A1D3A"/>
-    <w:lvl w:ilvl="0" w:tplc="292CC0A8">
+    <w:tmpl w:val="6CFC8510"/>
+    <w:lvl w:ilvl="0" w:tplc="2C0A0015">
       <w:start w:val="1"/>
-      <w:numFmt w:val="decimal"/>
-      <w:lvlText w:val="%1-"/>
+      <w:numFmt w:val="upperLetter"/>
+      <w:lvlText w:val="%1."/>
       <w:lvlJc w:val="left"/>
       <w:pPr>
-        <w:ind w:left="720" w:hanging="360"/>
+        <w:ind w:left="360" w:hanging="360"/>
       </w:pPr>
       <w:rPr>
         <w:rFonts w:hint="default"/>
       </w:rPr>
     </w:lvl>
-    <w:lvl w:ilvl="1" w:tplc="2C0A0019" w:tentative="1">
+    <w:lvl w:ilvl="1" w:tplc="2C0A000F">
       <w:start w:val="1"/>
-      <w:numFmt w:val="lowerLetter"/>
+      <w:numFmt w:val="decimal"/>
       <w:lvlText w:val="%2."/>
       <w:lvlJc w:val="left"/>
       <w:pPr>
-        <w:ind w:left="1440" w:hanging="360"/>
+        <w:ind w:left="1080" w:hanging="360"/>
       </w:pPr>
     </w:lvl>
-    <w:lvl w:ilvl="2" w:tplc="2C0A001B" w:tentative="1">
+    <w:lvl w:ilvl="2" w:tplc="2C0A001B">
       <w:start w:val="1"/>
       <w:numFmt w:val="lowerRoman"/>
       <w:lvlText w:val="%3."/>
       <w:lvlJc w:val="right"/>
       <w:pPr>
-        <w:ind w:left="2160" w:hanging="180"/>
+        <w:ind w:left="1800" w:hanging="180"/>
       </w:pPr>
     </w:lvl>
     <w:lvl w:ilvl="3" w:tplc="2C0A000F" w:tentative="1">
@@ -316,7 +1389,7 @@
       <w:lvlText w:val="%4."/>
       <w:lvlJc w:val="left"/>
       <w:pPr>
-        <w:ind w:left="2880" w:hanging="360"/>
+        <w:ind w:left="2520" w:hanging="360"/>
       </w:pPr>
     </w:lvl>
     <w:lvl w:ilvl="4" w:tplc="2C0A0019" w:tentative="1">
@@ -325,7 +1398,7 @@
       <w:lvlText w:val="%5."/>
       <w:lvlJc w:val="left"/>
       <w:pPr>
-        <w:ind w:left="3600" w:hanging="360"/>
+        <w:ind w:left="3240" w:hanging="360"/>
       </w:pPr>
     </w:lvl>
     <w:lvl w:ilvl="5" w:tplc="2C0A001B" w:tentative="1">
@@ -334,7 +1407,7 @@
       <w:lvlText w:val="%6."/>
       <w:lvlJc w:val="right"/>
       <w:pPr>
-        <w:ind w:left="4320" w:hanging="180"/>
+        <w:ind w:left="3960" w:hanging="180"/>
       </w:pPr>
     </w:lvl>
     <w:lvl w:ilvl="6" w:tplc="2C0A000F" w:tentative="1">
@@ -343,7 +1416,7 @@
       <w:lvlText w:val="%7."/>
       <w:lvlJc w:val="left"/>
       <w:pPr>
-        <w:ind w:left="5040" w:hanging="360"/>
+        <w:ind w:left="4680" w:hanging="360"/>
       </w:pPr>
     </w:lvl>
     <w:lvl w:ilvl="7" w:tplc="2C0A0019" w:tentative="1">
@@ -352,7 +1425,7 @@
       <w:lvlText w:val="%8."/>
       <w:lvlJc w:val="left"/>
       <w:pPr>
-        <w:ind w:left="5760" w:hanging="360"/>
+        <w:ind w:left="5400" w:hanging="360"/>
       </w:pPr>
     </w:lvl>
     <w:lvl w:ilvl="8" w:tplc="2C0A001B" w:tentative="1">
@@ -361,7 +1434,7 @@
       <w:lvlText w:val="%9."/>
       <w:lvlJc w:val="right"/>
       <w:pPr>
-        <w:ind w:left="6480" w:hanging="180"/>
+        <w:ind w:left="6120" w:hanging="180"/>
       </w:pPr>
     </w:lvl>
   </w:abstractNum>
@@ -764,6 +1837,28 @@
   <w:style w:type="paragraph" w:default="1" w:styleId="Normal">
     <w:name w:val="Normal"/>
     <w:qFormat/>
+    <w:rsid w:val="00522274"/>
+  </w:style>
+  <w:style w:type="paragraph" w:styleId="Heading1">
+    <w:name w:val="heading 1"/>
+    <w:basedOn w:val="Normal"/>
+    <w:next w:val="Normal"/>
+    <w:link w:val="Heading1Char"/>
+    <w:uiPriority w:val="9"/>
+    <w:qFormat/>
+    <w:rsid w:val="00FF0342"/>
+    <w:pPr>
+      <w:keepNext/>
+      <w:keepLines/>
+      <w:spacing w:before="240" w:after="0"/>
+      <w:outlineLvl w:val="0"/>
+    </w:pPr>
+    <w:rPr>
+      <w:rFonts w:asciiTheme="majorHAnsi" w:eastAsiaTheme="majorEastAsia" w:hAnsiTheme="majorHAnsi" w:cstheme="majorBidi"/>
+      <w:color w:val="2E74B5" w:themeColor="accent1" w:themeShade="BF"/>
+      <w:sz w:val="32"/>
+      <w:szCs w:val="32"/>
+    </w:rPr>
   </w:style>
   <w:style w:type="character" w:default="1" w:styleId="DefaultParagraphFont">
     <w:name w:val="Default Paragraph Font"/>
@@ -797,11 +1892,66 @@
     <w:basedOn w:val="Normal"/>
     <w:uiPriority w:val="34"/>
     <w:qFormat/>
-    <w:rsid w:val="002B2225"/>
+    <w:rsid w:val="00522274"/>
     <w:pPr>
       <w:ind w:left="720"/>
       <w:contextualSpacing/>
     </w:pPr>
+  </w:style>
+  <w:style w:type="character" w:styleId="Hyperlink">
+    <w:name w:val="Hyperlink"/>
+    <w:basedOn w:val="DefaultParagraphFont"/>
+    <w:uiPriority w:val="99"/>
+    <w:unhideWhenUsed/>
+    <w:rsid w:val="00E723C9"/>
+    <w:rPr>
+      <w:color w:val="0563C1" w:themeColor="hyperlink"/>
+      <w:u w:val="single"/>
+    </w:rPr>
+  </w:style>
+  <w:style w:type="character" w:customStyle="1" w:styleId="Heading1Char">
+    <w:name w:val="Heading 1 Char"/>
+    <w:basedOn w:val="DefaultParagraphFont"/>
+    <w:link w:val="Heading1"/>
+    <w:uiPriority w:val="9"/>
+    <w:rsid w:val="00FF0342"/>
+    <w:rPr>
+      <w:rFonts w:asciiTheme="majorHAnsi" w:eastAsiaTheme="majorEastAsia" w:hAnsiTheme="majorHAnsi" w:cstheme="majorBidi"/>
+      <w:color w:val="2E74B5" w:themeColor="accent1" w:themeShade="BF"/>
+      <w:sz w:val="32"/>
+      <w:szCs w:val="32"/>
+    </w:rPr>
+  </w:style>
+  <w:style w:type="paragraph" w:styleId="Subtitle">
+    <w:name w:val="Subtitle"/>
+    <w:basedOn w:val="Normal"/>
+    <w:next w:val="Normal"/>
+    <w:link w:val="SubtitleChar"/>
+    <w:uiPriority w:val="11"/>
+    <w:qFormat/>
+    <w:rsid w:val="00FF0342"/>
+    <w:pPr>
+      <w:numPr>
+        <w:ilvl w:val="1"/>
+      </w:numPr>
+    </w:pPr>
+    <w:rPr>
+      <w:rFonts w:eastAsiaTheme="minorEastAsia"/>
+      <w:color w:val="5A5A5A" w:themeColor="text1" w:themeTint="A5"/>
+      <w:spacing w:val="15"/>
+    </w:rPr>
+  </w:style>
+  <w:style w:type="character" w:customStyle="1" w:styleId="SubtitleChar">
+    <w:name w:val="Subtitle Char"/>
+    <w:basedOn w:val="DefaultParagraphFont"/>
+    <w:link w:val="Subtitle"/>
+    <w:uiPriority w:val="11"/>
+    <w:rsid w:val="00FF0342"/>
+    <w:rPr>
+      <w:rFonts w:eastAsiaTheme="minorEastAsia"/>
+      <w:color w:val="5A5A5A" w:themeColor="text1" w:themeTint="A5"/>
+      <w:spacing w:val="15"/>
+    </w:rPr>
   </w:style>
 </w:styles>
 </file>

</xml_diff>